<commit_message>
Refactor code structure and remove redundant sections for improved readability and maintainability; monthly test added
</commit_message>
<xml_diff>
--- a/Headteacher Works/G10 A1 清洁小组.docx
+++ b/Headteacher Works/G10 A1 清洁小组.docx
@@ -35,16 +35,19 @@
         </w:tblBorders>
         <w:tblLayout w:type="autofit"/>
         <w:tblCellMar>
+          <w:top w:w="0" w:type="dxa"/>
           <w:left w:w="108" w:type="dxa"/>
+          <w:bottom w:w="0" w:type="dxa"/>
           <w:right w:w="108" w:type="dxa"/>
         </w:tblCellMar>
       </w:tblPr>
       <w:tblGrid>
-        <w:gridCol w:w="2834"/>
-        <w:gridCol w:w="2835"/>
-        <w:gridCol w:w="2834"/>
-        <w:gridCol w:w="2835"/>
-        <w:gridCol w:w="2835"/>
+        <w:gridCol w:w="2361"/>
+        <w:gridCol w:w="2362"/>
+        <w:gridCol w:w="2361"/>
+        <w:gridCol w:w="2362"/>
+        <w:gridCol w:w="2362"/>
+        <w:gridCol w:w="2362"/>
       </w:tblGrid>
       <w:tr>
         <w:tblPrEx>
@@ -56,14 +59,10 @@
             <w:insideH w:val="single" w:color="auto" w:sz="4" w:space="0"/>
             <w:insideV w:val="single" w:color="auto" w:sz="4" w:space="0"/>
           </w:tblBorders>
-          <w:tblCellMar>
-            <w:left w:w="108" w:type="dxa"/>
-            <w:right w:w="108" w:type="dxa"/>
-          </w:tblCellMar>
         </w:tblPrEx>
         <w:tc>
           <w:tcPr>
-            <w:tcW w:w="2834" w:type="dxa"/>
+            <w:tcW w:w="2361" w:type="dxa"/>
           </w:tcPr>
           <w:p>
             <w:pPr>
@@ -89,7 +88,7 @@
         </w:tc>
         <w:tc>
           <w:tcPr>
-            <w:tcW w:w="2835" w:type="dxa"/>
+            <w:tcW w:w="2362" w:type="dxa"/>
           </w:tcPr>
           <w:p>
             <w:pPr>
@@ -115,8 +114,8 @@
         </w:tc>
         <w:tc>
           <w:tcPr>
-            <w:tcW w:w="2834" w:type="dxa"/>
-            <w:shd w:val="clear"/>
+            <w:tcW w:w="2361" w:type="dxa"/>
+            <w:shd w:val="clear" w:color="auto" w:fill="auto"/>
             <w:vAlign w:val="top"/>
           </w:tcPr>
           <w:p>
@@ -144,7 +143,7 @@
         </w:tc>
         <w:tc>
           <w:tcPr>
-            <w:tcW w:w="2835" w:type="dxa"/>
+            <w:tcW w:w="2362" w:type="dxa"/>
           </w:tcPr>
           <w:p>
             <w:pPr>
@@ -170,7 +169,7 @@
         </w:tc>
         <w:tc>
           <w:tcPr>
-            <w:tcW w:w="2835" w:type="dxa"/>
+            <w:tcW w:w="2362" w:type="dxa"/>
           </w:tcPr>
           <w:p>
             <w:pPr>
@@ -191,6 +190,45 @@
                 <w:lang w:val="en-US" w:eastAsia="zh-CN"/>
               </w:rPr>
               <w:t>五组</w:t>
+            </w:r>
+          </w:p>
+        </w:tc>
+        <w:tc>
+          <w:tcPr>
+            <w:tcW w:w="2362" w:type="dxa"/>
+          </w:tcPr>
+          <w:p>
+            <w:pPr>
+              <w:tabs>
+                <w:tab w:val="center" w:pos="1073"/>
+              </w:tabs>
+              <w:rPr>
+                <w:rFonts w:hint="default"/>
+                <w:sz w:val="28"/>
+                <w:szCs w:val="28"/>
+                <w:vertAlign w:val="baseline"/>
+                <w:lang w:val="en-US" w:eastAsia="zh-CN"/>
+              </w:rPr>
+            </w:pPr>
+            <w:r>
+              <w:rPr>
+                <w:rFonts w:hint="eastAsia"/>
+                <w:sz w:val="28"/>
+                <w:szCs w:val="28"/>
+                <w:vertAlign w:val="baseline"/>
+                <w:lang w:val="en-US" w:eastAsia="zh-CN"/>
+              </w:rPr>
+              <w:t>公区清洁：603</w:t>
+            </w:r>
+            <w:r>
+              <w:rPr>
+                <w:rFonts w:hint="eastAsia"/>
+                <w:sz w:val="28"/>
+                <w:szCs w:val="28"/>
+                <w:vertAlign w:val="baseline"/>
+                <w:lang w:val="en-US" w:eastAsia="zh-CN"/>
+              </w:rPr>
+              <w:tab/>
             </w:r>
           </w:p>
         </w:tc>
@@ -206,13 +244,15 @@
             <w:insideV w:val="single" w:color="auto" w:sz="4" w:space="0"/>
           </w:tblBorders>
           <w:tblCellMar>
+            <w:top w:w="0" w:type="dxa"/>
             <w:left w:w="108" w:type="dxa"/>
+            <w:bottom w:w="0" w:type="dxa"/>
             <w:right w:w="108" w:type="dxa"/>
           </w:tblCellMar>
         </w:tblPrEx>
         <w:tc>
           <w:tcPr>
-            <w:tcW w:w="2834" w:type="dxa"/>
+            <w:tcW w:w="2361" w:type="dxa"/>
           </w:tcPr>
           <w:p>
             <w:pPr>
@@ -242,7 +282,7 @@
         </w:tc>
         <w:tc>
           <w:tcPr>
-            <w:tcW w:w="2835" w:type="dxa"/>
+            <w:tcW w:w="2362" w:type="dxa"/>
           </w:tcPr>
           <w:p>
             <w:pPr>
@@ -272,8 +312,8 @@
         </w:tc>
         <w:tc>
           <w:tcPr>
-            <w:tcW w:w="2834" w:type="dxa"/>
-            <w:shd w:val="clear"/>
+            <w:tcW w:w="2361" w:type="dxa"/>
+            <w:shd w:val="clear" w:color="auto" w:fill="auto"/>
             <w:vAlign w:val="top"/>
           </w:tcPr>
           <w:p>
@@ -305,7 +345,7 @@
         </w:tc>
         <w:tc>
           <w:tcPr>
-            <w:tcW w:w="2835" w:type="dxa"/>
+            <w:tcW w:w="2362" w:type="dxa"/>
           </w:tcPr>
           <w:p>
             <w:pPr>
@@ -331,14 +371,12 @@
               </w:rPr>
               <w:t>范礼铭</w:t>
             </w:r>
-            <w:bookmarkStart w:id="0" w:name="_GoBack"/>
-            <w:bookmarkEnd w:id="0"/>
-          </w:p>
-        </w:tc>
-        <w:tc>
-          <w:tcPr>
-            <w:tcW w:w="2835" w:type="dxa"/>
-            <w:shd w:val="clear"/>
+          </w:p>
+        </w:tc>
+        <w:tc>
+          <w:tcPr>
+            <w:tcW w:w="2362" w:type="dxa"/>
+            <w:shd w:val="clear" w:color="auto" w:fill="auto"/>
             <w:vAlign w:val="top"/>
           </w:tcPr>
           <w:p>
@@ -365,6 +403,36 @@
                 <w:lang w:val="en-US" w:eastAsia="zh-CN"/>
               </w:rPr>
               <w:t>葛玖容</w:t>
+            </w:r>
+          </w:p>
+        </w:tc>
+        <w:tc>
+          <w:tcPr>
+            <w:tcW w:w="2362" w:type="dxa"/>
+            <w:shd w:val="clear" w:color="auto" w:fill="auto"/>
+            <w:vAlign w:val="top"/>
+          </w:tcPr>
+          <w:p>
+            <w:pPr>
+              <w:rPr>
+                <w:rFonts w:hint="eastAsia"/>
+                <w:b/>
+                <w:bCs/>
+                <w:sz w:val="28"/>
+                <w:szCs w:val="28"/>
+                <w:vertAlign w:val="baseline"/>
+                <w:lang w:val="en-US" w:eastAsia="zh-CN"/>
+              </w:rPr>
+            </w:pPr>
+            <w:r>
+              <w:rPr>
+                <w:rFonts w:hint="eastAsia"/>
+                <w:sz w:val="28"/>
+                <w:szCs w:val="28"/>
+                <w:vertAlign w:val="baseline"/>
+                <w:lang w:val="en-US" w:eastAsia="zh-CN"/>
+              </w:rPr>
+              <w:t>毛伊人</w:t>
             </w:r>
           </w:p>
         </w:tc>
@@ -380,13 +448,15 @@
             <w:insideV w:val="single" w:color="auto" w:sz="4" w:space="0"/>
           </w:tblBorders>
           <w:tblCellMar>
+            <w:top w:w="0" w:type="dxa"/>
             <w:left w:w="108" w:type="dxa"/>
+            <w:bottom w:w="0" w:type="dxa"/>
             <w:right w:w="108" w:type="dxa"/>
           </w:tblCellMar>
         </w:tblPrEx>
         <w:tc>
           <w:tcPr>
-            <w:tcW w:w="2834" w:type="dxa"/>
+            <w:tcW w:w="2361" w:type="dxa"/>
           </w:tcPr>
           <w:p>
             <w:pPr>
@@ -398,6 +468,7 @@
                 <w:lang w:val="en-US" w:eastAsia="zh-CN"/>
               </w:rPr>
             </w:pPr>
+            <w:bookmarkStart w:id="0" w:name="_GoBack"/>
             <w:r>
               <w:rPr>
                 <w:rFonts w:hint="eastAsia"/>
@@ -412,7 +483,7 @@
         </w:tc>
         <w:tc>
           <w:tcPr>
-            <w:tcW w:w="2835" w:type="dxa"/>
+            <w:tcW w:w="2362" w:type="dxa"/>
           </w:tcPr>
           <w:p>
             <w:pPr>
@@ -438,8 +509,8 @@
         </w:tc>
         <w:tc>
           <w:tcPr>
-            <w:tcW w:w="2834" w:type="dxa"/>
-            <w:shd w:val="clear"/>
+            <w:tcW w:w="2361" w:type="dxa"/>
+            <w:shd w:val="clear" w:color="auto" w:fill="auto"/>
             <w:vAlign w:val="top"/>
           </w:tcPr>
           <w:p>
@@ -467,7 +538,7 @@
         </w:tc>
         <w:tc>
           <w:tcPr>
-            <w:tcW w:w="2835" w:type="dxa"/>
+            <w:tcW w:w="2362" w:type="dxa"/>
           </w:tcPr>
           <w:p>
             <w:pPr>
@@ -493,8 +564,8 @@
         </w:tc>
         <w:tc>
           <w:tcPr>
-            <w:tcW w:w="2835" w:type="dxa"/>
-            <w:shd w:val="clear"/>
+            <w:tcW w:w="2362" w:type="dxa"/>
+            <w:shd w:val="clear" w:color="auto" w:fill="auto"/>
             <w:vAlign w:val="top"/>
           </w:tcPr>
           <w:p>
@@ -517,6 +588,221 @@
                 <w:lang w:val="en-US" w:eastAsia="zh-CN"/>
               </w:rPr>
               <w:t>胥安然</w:t>
+            </w:r>
+          </w:p>
+        </w:tc>
+        <w:tc>
+          <w:tcPr>
+            <w:tcW w:w="2362" w:type="dxa"/>
+            <w:shd w:val="clear" w:color="auto" w:fill="auto"/>
+            <w:vAlign w:val="top"/>
+          </w:tcPr>
+          <w:p>
+            <w:pPr>
+              <w:rPr>
+                <w:rFonts w:hint="default"/>
+                <w:sz w:val="28"/>
+                <w:szCs w:val="28"/>
+                <w:vertAlign w:val="baseline"/>
+                <w:lang w:val="en-US" w:eastAsia="zh-CN"/>
+              </w:rPr>
+            </w:pPr>
+            <w:r>
+              <w:rPr>
+                <w:rFonts w:hint="eastAsia"/>
+                <w:sz w:val="28"/>
+                <w:szCs w:val="28"/>
+                <w:vertAlign w:val="baseline"/>
+                <w:lang w:val="en-US" w:eastAsia="zh-CN"/>
+              </w:rPr>
+              <w:t>郑蕾蕾</w:t>
+            </w:r>
+          </w:p>
+        </w:tc>
+      </w:tr>
+      <w:bookmarkEnd w:id="0"/>
+      <w:tr>
+        <w:tblPrEx>
+          <w:tblBorders>
+            <w:top w:val="single" w:color="auto" w:sz="4" w:space="0"/>
+            <w:left w:val="single" w:color="auto" w:sz="4" w:space="0"/>
+            <w:bottom w:val="single" w:color="auto" w:sz="4" w:space="0"/>
+            <w:right w:val="single" w:color="auto" w:sz="4" w:space="0"/>
+            <w:insideH w:val="single" w:color="auto" w:sz="4" w:space="0"/>
+            <w:insideV w:val="single" w:color="auto" w:sz="4" w:space="0"/>
+          </w:tblBorders>
+          <w:tblCellMar>
+            <w:top w:w="0" w:type="dxa"/>
+            <w:left w:w="108" w:type="dxa"/>
+            <w:bottom w:w="0" w:type="dxa"/>
+            <w:right w:w="108" w:type="dxa"/>
+          </w:tblCellMar>
+        </w:tblPrEx>
+        <w:tc>
+          <w:tcPr>
+            <w:tcW w:w="2361" w:type="dxa"/>
+            <w:shd w:val="clear" w:color="auto" w:fill="auto"/>
+            <w:vAlign w:val="top"/>
+          </w:tcPr>
+          <w:p>
+            <w:pPr>
+              <w:rPr>
+                <w:rFonts w:hint="default" w:asciiTheme="minorHAnsi" w:hAnsiTheme="minorHAnsi" w:eastAsiaTheme="minorEastAsia" w:cstheme="minorBidi"/>
+                <w:kern w:val="2"/>
+                <w:sz w:val="28"/>
+                <w:szCs w:val="28"/>
+                <w:vertAlign w:val="baseline"/>
+                <w:lang w:val="en-US" w:eastAsia="zh-CN" w:bidi="ar-SA"/>
+              </w:rPr>
+            </w:pPr>
+            <w:r>
+              <w:rPr>
+                <w:rFonts w:hint="eastAsia"/>
+                <w:sz w:val="28"/>
+                <w:szCs w:val="28"/>
+                <w:vertAlign w:val="baseline"/>
+                <w:lang w:val="en-US" w:eastAsia="zh-CN"/>
+              </w:rPr>
+              <w:t>郭芋霏</w:t>
+            </w:r>
+          </w:p>
+        </w:tc>
+        <w:tc>
+          <w:tcPr>
+            <w:tcW w:w="2362" w:type="dxa"/>
+          </w:tcPr>
+          <w:p>
+            <w:pPr>
+              <w:rPr>
+                <w:rFonts w:hint="default"/>
+                <w:sz w:val="28"/>
+                <w:szCs w:val="28"/>
+                <w:vertAlign w:val="baseline"/>
+                <w:lang w:val="en-US" w:eastAsia="zh-CN"/>
+              </w:rPr>
+            </w:pPr>
+            <w:r>
+              <w:rPr>
+                <w:rFonts w:hint="eastAsia"/>
+                <w:sz w:val="28"/>
+                <w:szCs w:val="28"/>
+                <w:vertAlign w:val="baseline"/>
+                <w:lang w:val="en-US" w:eastAsia="zh-CN"/>
+              </w:rPr>
+              <w:t>李恺瑞</w:t>
+            </w:r>
+          </w:p>
+        </w:tc>
+        <w:tc>
+          <w:tcPr>
+            <w:tcW w:w="2361" w:type="dxa"/>
+            <w:shd w:val="clear" w:color="auto" w:fill="auto"/>
+            <w:vAlign w:val="top"/>
+          </w:tcPr>
+          <w:p>
+            <w:pPr>
+              <w:rPr>
+                <w:rFonts w:hint="default" w:asciiTheme="minorHAnsi" w:hAnsiTheme="minorHAnsi" w:eastAsiaTheme="minorEastAsia" w:cstheme="minorBidi"/>
+                <w:kern w:val="2"/>
+                <w:sz w:val="28"/>
+                <w:szCs w:val="28"/>
+                <w:vertAlign w:val="baseline"/>
+                <w:lang w:val="en-US" w:eastAsia="zh-CN" w:bidi="ar-SA"/>
+              </w:rPr>
+            </w:pPr>
+            <w:r>
+              <w:rPr>
+                <w:rFonts w:hint="eastAsia" w:cstheme="minorBidi"/>
+                <w:kern w:val="2"/>
+                <w:sz w:val="28"/>
+                <w:szCs w:val="28"/>
+                <w:vertAlign w:val="baseline"/>
+                <w:lang w:val="en-US" w:eastAsia="zh-CN" w:bidi="ar-SA"/>
+              </w:rPr>
+              <w:t>楼睿桐</w:t>
+            </w:r>
+          </w:p>
+        </w:tc>
+        <w:tc>
+          <w:tcPr>
+            <w:tcW w:w="2362" w:type="dxa"/>
+          </w:tcPr>
+          <w:p>
+            <w:pPr>
+              <w:rPr>
+                <w:rFonts w:hint="default"/>
+                <w:sz w:val="28"/>
+                <w:szCs w:val="28"/>
+                <w:vertAlign w:val="baseline"/>
+                <w:lang w:val="en-US" w:eastAsia="zh-CN"/>
+              </w:rPr>
+            </w:pPr>
+            <w:r>
+              <w:rPr>
+                <w:rFonts w:hint="eastAsia"/>
+                <w:sz w:val="28"/>
+                <w:szCs w:val="28"/>
+                <w:vertAlign w:val="baseline"/>
+                <w:lang w:val="en-US" w:eastAsia="zh-CN"/>
+              </w:rPr>
+              <w:t>周子萱</w:t>
+            </w:r>
+          </w:p>
+        </w:tc>
+        <w:tc>
+          <w:tcPr>
+            <w:tcW w:w="2362" w:type="dxa"/>
+            <w:shd w:val="clear" w:color="auto" w:fill="auto"/>
+            <w:vAlign w:val="top"/>
+          </w:tcPr>
+          <w:p>
+            <w:pPr>
+              <w:rPr>
+                <w:rFonts w:hint="eastAsia" w:asciiTheme="minorHAnsi" w:hAnsiTheme="minorHAnsi" w:eastAsiaTheme="minorEastAsia" w:cstheme="minorBidi"/>
+                <w:kern w:val="2"/>
+                <w:sz w:val="28"/>
+                <w:szCs w:val="28"/>
+                <w:vertAlign w:val="baseline"/>
+                <w:lang w:val="en-US" w:eastAsia="zh-CN" w:bidi="ar-SA"/>
+              </w:rPr>
+            </w:pPr>
+            <w:r>
+              <w:rPr>
+                <w:rFonts w:hint="eastAsia"/>
+                <w:sz w:val="28"/>
+                <w:szCs w:val="28"/>
+                <w:vertAlign w:val="baseline"/>
+                <w:lang w:val="en-US" w:eastAsia="zh-CN"/>
+              </w:rPr>
+              <w:t>王栎溪</w:t>
+            </w:r>
+          </w:p>
+        </w:tc>
+        <w:tc>
+          <w:tcPr>
+            <w:tcW w:w="2362" w:type="dxa"/>
+            <w:shd w:val="clear" w:color="auto" w:fill="auto"/>
+            <w:vAlign w:val="top"/>
+          </w:tcPr>
+          <w:p>
+            <w:pPr>
+              <w:rPr>
+                <w:rFonts w:hint="eastAsia"/>
+                <w:sz w:val="28"/>
+                <w:szCs w:val="28"/>
+                <w:vertAlign w:val="baseline"/>
+                <w:lang w:val="en-US" w:eastAsia="zh-CN"/>
+              </w:rPr>
+            </w:pPr>
+            <w:r>
+              <w:rPr>
+                <w:rFonts w:hint="eastAsia"/>
+                <w:sz w:val="28"/>
+                <w:szCs w:val="28"/>
+                <w:vertAlign w:val="baseline"/>
+                <w:lang w:val="en-US" w:eastAsia="zh-CN"/>
+              </w:rPr>
+              <w:t>曾馨仪</w:t>
             </w:r>
           </w:p>
         </w:tc>
@@ -532,42 +818,15 @@
             <w:insideV w:val="single" w:color="auto" w:sz="4" w:space="0"/>
           </w:tblBorders>
           <w:tblCellMar>
+            <w:top w:w="0" w:type="dxa"/>
             <w:left w:w="108" w:type="dxa"/>
+            <w:bottom w:w="0" w:type="dxa"/>
             <w:right w:w="108" w:type="dxa"/>
           </w:tblCellMar>
         </w:tblPrEx>
         <w:tc>
           <w:tcPr>
-            <w:tcW w:w="2834" w:type="dxa"/>
-            <w:shd w:val="clear"/>
-            <w:vAlign w:val="top"/>
-          </w:tcPr>
-          <w:p>
-            <w:pPr>
-              <w:rPr>
-                <w:rFonts w:hint="default" w:asciiTheme="minorHAnsi" w:hAnsiTheme="minorHAnsi" w:eastAsiaTheme="minorEastAsia" w:cstheme="minorBidi"/>
-                <w:kern w:val="2"/>
-                <w:sz w:val="28"/>
-                <w:szCs w:val="28"/>
-                <w:vertAlign w:val="baseline"/>
-                <w:lang w:val="en-US" w:eastAsia="zh-CN" w:bidi="ar-SA"/>
-              </w:rPr>
-            </w:pPr>
-            <w:r>
-              <w:rPr>
-                <w:rFonts w:hint="eastAsia"/>
-                <w:sz w:val="28"/>
-                <w:szCs w:val="28"/>
-                <w:vertAlign w:val="baseline"/>
-                <w:lang w:val="en-US" w:eastAsia="zh-CN"/>
-              </w:rPr>
-              <w:t>郭芋霏</w:t>
-            </w:r>
-          </w:p>
-        </w:tc>
-        <w:tc>
-          <w:tcPr>
-            <w:tcW w:w="2835" w:type="dxa"/>
+            <w:tcW w:w="2361" w:type="dxa"/>
           </w:tcPr>
           <w:p>
             <w:pPr>
@@ -587,14 +846,30 @@
                 <w:vertAlign w:val="baseline"/>
                 <w:lang w:val="en-US" w:eastAsia="zh-CN"/>
               </w:rPr>
-              <w:t>李恺瑞</w:t>
-            </w:r>
-          </w:p>
-        </w:tc>
-        <w:tc>
-          <w:tcPr>
-            <w:tcW w:w="2834" w:type="dxa"/>
-            <w:shd w:val="clear"/>
+              <w:t>夏诗佳</w:t>
+            </w:r>
+          </w:p>
+        </w:tc>
+        <w:tc>
+          <w:tcPr>
+            <w:tcW w:w="2362" w:type="dxa"/>
+          </w:tcPr>
+          <w:p>
+            <w:pPr>
+              <w:rPr>
+                <w:rFonts w:hint="default"/>
+                <w:sz w:val="28"/>
+                <w:szCs w:val="28"/>
+                <w:vertAlign w:val="baseline"/>
+                <w:lang w:val="en-US" w:eastAsia="zh-CN"/>
+              </w:rPr>
+            </w:pPr>
+          </w:p>
+        </w:tc>
+        <w:tc>
+          <w:tcPr>
+            <w:tcW w:w="2361" w:type="dxa"/>
+            <w:shd w:val="clear" w:color="auto" w:fill="auto"/>
             <w:vAlign w:val="top"/>
           </w:tcPr>
           <w:p>
@@ -608,21 +883,11 @@
                 <w:lang w:val="en-US" w:eastAsia="zh-CN" w:bidi="ar-SA"/>
               </w:rPr>
             </w:pPr>
-            <w:r>
-              <w:rPr>
-                <w:rFonts w:hint="eastAsia"/>
-                <w:sz w:val="28"/>
-                <w:szCs w:val="28"/>
-                <w:vertAlign w:val="baseline"/>
-                <w:lang w:val="en-US" w:eastAsia="zh-CN"/>
-              </w:rPr>
-              <w:t>郑蕾蕾</w:t>
-            </w:r>
-          </w:p>
-        </w:tc>
-        <w:tc>
-          <w:tcPr>
-            <w:tcW w:w="2835" w:type="dxa"/>
+          </w:p>
+        </w:tc>
+        <w:tc>
+          <w:tcPr>
+            <w:tcW w:w="2362" w:type="dxa"/>
           </w:tcPr>
           <w:p>
             <w:pPr>
@@ -634,22 +899,12 @@
                 <w:lang w:val="en-US" w:eastAsia="zh-CN"/>
               </w:rPr>
             </w:pPr>
-            <w:r>
-              <w:rPr>
-                <w:rFonts w:hint="eastAsia"/>
-                <w:sz w:val="28"/>
-                <w:szCs w:val="28"/>
-                <w:vertAlign w:val="baseline"/>
-                <w:lang w:val="en-US" w:eastAsia="zh-CN"/>
-              </w:rPr>
-              <w:t>周子萱</w:t>
-            </w:r>
-          </w:p>
-        </w:tc>
-        <w:tc>
-          <w:tcPr>
-            <w:tcW w:w="2835" w:type="dxa"/>
-            <w:shd w:val="clear"/>
+          </w:p>
+        </w:tc>
+        <w:tc>
+          <w:tcPr>
+            <w:tcW w:w="2362" w:type="dxa"/>
+            <w:shd w:val="clear" w:color="auto" w:fill="auto"/>
             <w:vAlign w:val="top"/>
           </w:tcPr>
           <w:p>
@@ -671,150 +926,26 @@
                 <w:vertAlign w:val="baseline"/>
                 <w:lang w:val="en-US" w:eastAsia="zh-CN"/>
               </w:rPr>
-              <w:t>王栎溪</w:t>
-            </w:r>
-          </w:p>
-        </w:tc>
-      </w:tr>
-      <w:tr>
-        <w:tblPrEx>
-          <w:tblBorders>
-            <w:top w:val="single" w:color="auto" w:sz="4" w:space="0"/>
-            <w:left w:val="single" w:color="auto" w:sz="4" w:space="0"/>
-            <w:bottom w:val="single" w:color="auto" w:sz="4" w:space="0"/>
-            <w:right w:val="single" w:color="auto" w:sz="4" w:space="0"/>
-            <w:insideH w:val="single" w:color="auto" w:sz="4" w:space="0"/>
-            <w:insideV w:val="single" w:color="auto" w:sz="4" w:space="0"/>
-          </w:tblBorders>
-          <w:tblCellMar>
-            <w:left w:w="108" w:type="dxa"/>
-            <w:right w:w="108" w:type="dxa"/>
-          </w:tblCellMar>
-        </w:tblPrEx>
-        <w:tc>
-          <w:tcPr>
-            <w:tcW w:w="2834" w:type="dxa"/>
-          </w:tcPr>
-          <w:p>
-            <w:pPr>
-              <w:rPr>
-                <w:rFonts w:hint="default"/>
-                <w:sz w:val="28"/>
-                <w:szCs w:val="28"/>
-                <w:vertAlign w:val="baseline"/>
-                <w:lang w:val="en-US" w:eastAsia="zh-CN"/>
-              </w:rPr>
-            </w:pPr>
-            <w:r>
-              <w:rPr>
-                <w:rFonts w:hint="eastAsia"/>
-                <w:sz w:val="28"/>
-                <w:szCs w:val="28"/>
-                <w:vertAlign w:val="baseline"/>
-                <w:lang w:val="en-US" w:eastAsia="zh-CN"/>
-              </w:rPr>
-              <w:t>毛伊人</w:t>
-            </w:r>
-          </w:p>
-        </w:tc>
-        <w:tc>
-          <w:tcPr>
-            <w:tcW w:w="2835" w:type="dxa"/>
-          </w:tcPr>
-          <w:p>
-            <w:pPr>
-              <w:rPr>
-                <w:rFonts w:hint="default"/>
-                <w:sz w:val="28"/>
-                <w:szCs w:val="28"/>
-                <w:vertAlign w:val="baseline"/>
-                <w:lang w:val="en-US" w:eastAsia="zh-CN"/>
-              </w:rPr>
-            </w:pPr>
-          </w:p>
-        </w:tc>
-        <w:tc>
-          <w:tcPr>
-            <w:tcW w:w="2834" w:type="dxa"/>
-            <w:shd w:val="clear"/>
+              <w:t>刘鉴心</w:t>
+            </w:r>
+          </w:p>
+        </w:tc>
+        <w:tc>
+          <w:tcPr>
+            <w:tcW w:w="2362" w:type="dxa"/>
+            <w:shd w:val="clear" w:color="auto" w:fill="auto"/>
             <w:vAlign w:val="top"/>
           </w:tcPr>
           <w:p>
             <w:pPr>
               <w:rPr>
-                <w:rFonts w:hint="eastAsia" w:asciiTheme="minorHAnsi" w:hAnsiTheme="minorHAnsi" w:eastAsiaTheme="minorEastAsia" w:cstheme="minorBidi"/>
-                <w:kern w:val="2"/>
-                <w:sz w:val="28"/>
-                <w:szCs w:val="28"/>
-                <w:vertAlign w:val="baseline"/>
-                <w:lang w:val="en-US" w:eastAsia="zh-CN" w:bidi="ar-SA"/>
-              </w:rPr>
-            </w:pPr>
-            <w:r>
-              <w:rPr>
-                <w:rFonts w:hint="eastAsia"/>
-                <w:sz w:val="28"/>
-                <w:szCs w:val="28"/>
-                <w:vertAlign w:val="baseline"/>
-                <w:lang w:val="en-US" w:eastAsia="zh-CN"/>
-              </w:rPr>
-              <w:t>楼睿桐</w:t>
-            </w:r>
-          </w:p>
-        </w:tc>
-        <w:tc>
-          <w:tcPr>
-            <w:tcW w:w="2835" w:type="dxa"/>
-          </w:tcPr>
-          <w:p>
-            <w:pPr>
-              <w:rPr>
-                <w:rFonts w:hint="default"/>
-                <w:sz w:val="28"/>
-                <w:szCs w:val="28"/>
-                <w:vertAlign w:val="baseline"/>
-                <w:lang w:val="en-US" w:eastAsia="zh-CN"/>
-              </w:rPr>
-            </w:pPr>
-            <w:r>
-              <w:rPr>
-                <w:rFonts w:hint="eastAsia"/>
-                <w:sz w:val="28"/>
-                <w:szCs w:val="28"/>
-                <w:vertAlign w:val="baseline"/>
-                <w:lang w:val="en-US" w:eastAsia="zh-CN"/>
-              </w:rPr>
-              <w:t>曾馨仪</w:t>
-            </w:r>
-          </w:p>
-        </w:tc>
-        <w:tc>
-          <w:tcPr>
-            <w:tcW w:w="2835" w:type="dxa"/>
-            <w:shd w:val="clear"/>
-            <w:vAlign w:val="top"/>
-          </w:tcPr>
-          <w:p>
-            <w:pPr>
-              <w:rPr>
-                <w:rFonts w:hint="eastAsia" w:asciiTheme="minorHAnsi" w:hAnsiTheme="minorHAnsi" w:eastAsiaTheme="minorEastAsia" w:cstheme="minorBidi"/>
-                <w:kern w:val="2"/>
-                <w:sz w:val="28"/>
-                <w:szCs w:val="28"/>
-                <w:vertAlign w:val="baseline"/>
-                <w:lang w:val="en-US" w:eastAsia="zh-CN" w:bidi="ar-SA"/>
-              </w:rPr>
-            </w:pPr>
-            <w:r>
-              <w:rPr>
-                <w:rFonts w:hint="eastAsia"/>
-                <w:sz w:val="28"/>
-                <w:szCs w:val="28"/>
-                <w:vertAlign w:val="baseline"/>
-                <w:lang w:val="en-US" w:eastAsia="zh-CN"/>
-              </w:rPr>
-              <w:t>刘鉴心</w:t>
-            </w:r>
+                <w:rFonts w:hint="eastAsia"/>
+                <w:sz w:val="28"/>
+                <w:szCs w:val="28"/>
+                <w:vertAlign w:val="baseline"/>
+                <w:lang w:val="en-US" w:eastAsia="zh-CN"/>
+              </w:rPr>
+            </w:pPr>
           </w:p>
         </w:tc>
       </w:tr>
@@ -1129,6 +1260,10 @@
         <w:widowControl/>
         <w:suppressLineNumbers w:val="0"/>
         <w:jc w:val="left"/>
+        <w:rPr>
+          <w:rFonts w:hint="default"/>
+          <w:lang w:val="en-US" w:eastAsia="zh-CN"/>
+        </w:rPr>
       </w:pPr>
       <w:r>
         <w:rPr>
@@ -1163,14 +1298,6 @@
         </w:rPr>
         <w:t>）</w:t>
       </w:r>
-    </w:p>
-    <w:p>
-      <w:pPr>
-        <w:rPr>
-          <w:rFonts w:hint="default"/>
-          <w:lang w:val="en-US" w:eastAsia="zh-CN"/>
-        </w:rPr>
-      </w:pPr>
     </w:p>
     <w:sectPr>
       <w:pgSz w:w="16838" w:h="11906" w:orient="landscape"/>

</xml_diff>

<commit_message>
HW_PP, midterm exams added
</commit_message>
<xml_diff>
--- a/Headteacher Works/G10 A1 清洁小组.docx
+++ b/Headteacher Works/G10 A1 清洁小组.docx
@@ -19,6 +19,8 @@
         </w:rPr>
         <w:t>G10 A1 清洁小组</w:t>
       </w:r>
+      <w:bookmarkStart w:id="0" w:name="_GoBack"/>
+      <w:bookmarkEnd w:id="0"/>
     </w:p>
     <w:tbl>
       <w:tblPr>
@@ -59,6 +61,12 @@
             <w:insideH w:val="single" w:color="auto" w:sz="4" w:space="0"/>
             <w:insideV w:val="single" w:color="auto" w:sz="4" w:space="0"/>
           </w:tblBorders>
+          <w:tblCellMar>
+            <w:top w:w="0" w:type="dxa"/>
+            <w:left w:w="108" w:type="dxa"/>
+            <w:bottom w:w="0" w:type="dxa"/>
+            <w:right w:w="108" w:type="dxa"/>
+          </w:tblCellMar>
         </w:tblPrEx>
         <w:tc>
           <w:tcPr>
@@ -306,7 +314,7 @@
                 <w:vertAlign w:val="baseline"/>
                 <w:lang w:val="en-US" w:eastAsia="zh-CN"/>
               </w:rPr>
-              <w:t>欧阳雨晨</w:t>
+              <w:t>李恺瑞</w:t>
             </w:r>
           </w:p>
         </w:tc>
@@ -427,6 +435,8 @@
             <w:r>
               <w:rPr>
                 <w:rFonts w:hint="eastAsia"/>
+                <w:b/>
+                <w:bCs/>
                 <w:sz w:val="28"/>
                 <w:szCs w:val="28"/>
                 <w:vertAlign w:val="baseline"/>
@@ -468,7 +478,6 @@
                 <w:lang w:val="en-US" w:eastAsia="zh-CN"/>
               </w:rPr>
             </w:pPr>
-            <w:bookmarkStart w:id="0" w:name="_GoBack"/>
             <w:r>
               <w:rPr>
                 <w:rFonts w:hint="eastAsia"/>
@@ -616,193 +625,6 @@
                 <w:lang w:val="en-US" w:eastAsia="zh-CN"/>
               </w:rPr>
               <w:t>郑蕾蕾</w:t>
-            </w:r>
-          </w:p>
-        </w:tc>
-      </w:tr>
-      <w:bookmarkEnd w:id="0"/>
-      <w:tr>
-        <w:tblPrEx>
-          <w:tblBorders>
-            <w:top w:val="single" w:color="auto" w:sz="4" w:space="0"/>
-            <w:left w:val="single" w:color="auto" w:sz="4" w:space="0"/>
-            <w:bottom w:val="single" w:color="auto" w:sz="4" w:space="0"/>
-            <w:right w:val="single" w:color="auto" w:sz="4" w:space="0"/>
-            <w:insideH w:val="single" w:color="auto" w:sz="4" w:space="0"/>
-            <w:insideV w:val="single" w:color="auto" w:sz="4" w:space="0"/>
-          </w:tblBorders>
-          <w:tblCellMar>
-            <w:top w:w="0" w:type="dxa"/>
-            <w:left w:w="108" w:type="dxa"/>
-            <w:bottom w:w="0" w:type="dxa"/>
-            <w:right w:w="108" w:type="dxa"/>
-          </w:tblCellMar>
-        </w:tblPrEx>
-        <w:tc>
-          <w:tcPr>
-            <w:tcW w:w="2361" w:type="dxa"/>
-            <w:shd w:val="clear" w:color="auto" w:fill="auto"/>
-            <w:vAlign w:val="top"/>
-          </w:tcPr>
-          <w:p>
-            <w:pPr>
-              <w:rPr>
-                <w:rFonts w:hint="default" w:asciiTheme="minorHAnsi" w:hAnsiTheme="minorHAnsi" w:eastAsiaTheme="minorEastAsia" w:cstheme="minorBidi"/>
-                <w:kern w:val="2"/>
-                <w:sz w:val="28"/>
-                <w:szCs w:val="28"/>
-                <w:vertAlign w:val="baseline"/>
-                <w:lang w:val="en-US" w:eastAsia="zh-CN" w:bidi="ar-SA"/>
-              </w:rPr>
-            </w:pPr>
-            <w:r>
-              <w:rPr>
-                <w:rFonts w:hint="eastAsia"/>
-                <w:sz w:val="28"/>
-                <w:szCs w:val="28"/>
-                <w:vertAlign w:val="baseline"/>
-                <w:lang w:val="en-US" w:eastAsia="zh-CN"/>
-              </w:rPr>
-              <w:t>郭芋霏</w:t>
-            </w:r>
-          </w:p>
-        </w:tc>
-        <w:tc>
-          <w:tcPr>
-            <w:tcW w:w="2362" w:type="dxa"/>
-          </w:tcPr>
-          <w:p>
-            <w:pPr>
-              <w:rPr>
-                <w:rFonts w:hint="default"/>
-                <w:sz w:val="28"/>
-                <w:szCs w:val="28"/>
-                <w:vertAlign w:val="baseline"/>
-                <w:lang w:val="en-US" w:eastAsia="zh-CN"/>
-              </w:rPr>
-            </w:pPr>
-            <w:r>
-              <w:rPr>
-                <w:rFonts w:hint="eastAsia"/>
-                <w:sz w:val="28"/>
-                <w:szCs w:val="28"/>
-                <w:vertAlign w:val="baseline"/>
-                <w:lang w:val="en-US" w:eastAsia="zh-CN"/>
-              </w:rPr>
-              <w:t>李恺瑞</w:t>
-            </w:r>
-          </w:p>
-        </w:tc>
-        <w:tc>
-          <w:tcPr>
-            <w:tcW w:w="2361" w:type="dxa"/>
-            <w:shd w:val="clear" w:color="auto" w:fill="auto"/>
-            <w:vAlign w:val="top"/>
-          </w:tcPr>
-          <w:p>
-            <w:pPr>
-              <w:rPr>
-                <w:rFonts w:hint="default" w:asciiTheme="minorHAnsi" w:hAnsiTheme="minorHAnsi" w:eastAsiaTheme="minorEastAsia" w:cstheme="minorBidi"/>
-                <w:kern w:val="2"/>
-                <w:sz w:val="28"/>
-                <w:szCs w:val="28"/>
-                <w:vertAlign w:val="baseline"/>
-                <w:lang w:val="en-US" w:eastAsia="zh-CN" w:bidi="ar-SA"/>
-              </w:rPr>
-            </w:pPr>
-            <w:r>
-              <w:rPr>
-                <w:rFonts w:hint="eastAsia" w:cstheme="minorBidi"/>
-                <w:kern w:val="2"/>
-                <w:sz w:val="28"/>
-                <w:szCs w:val="28"/>
-                <w:vertAlign w:val="baseline"/>
-                <w:lang w:val="en-US" w:eastAsia="zh-CN" w:bidi="ar-SA"/>
-              </w:rPr>
-              <w:t>楼睿桐</w:t>
-            </w:r>
-          </w:p>
-        </w:tc>
-        <w:tc>
-          <w:tcPr>
-            <w:tcW w:w="2362" w:type="dxa"/>
-          </w:tcPr>
-          <w:p>
-            <w:pPr>
-              <w:rPr>
-                <w:rFonts w:hint="default"/>
-                <w:sz w:val="28"/>
-                <w:szCs w:val="28"/>
-                <w:vertAlign w:val="baseline"/>
-                <w:lang w:val="en-US" w:eastAsia="zh-CN"/>
-              </w:rPr>
-            </w:pPr>
-            <w:r>
-              <w:rPr>
-                <w:rFonts w:hint="eastAsia"/>
-                <w:sz w:val="28"/>
-                <w:szCs w:val="28"/>
-                <w:vertAlign w:val="baseline"/>
-                <w:lang w:val="en-US" w:eastAsia="zh-CN"/>
-              </w:rPr>
-              <w:t>周子萱</w:t>
-            </w:r>
-          </w:p>
-        </w:tc>
-        <w:tc>
-          <w:tcPr>
-            <w:tcW w:w="2362" w:type="dxa"/>
-            <w:shd w:val="clear" w:color="auto" w:fill="auto"/>
-            <w:vAlign w:val="top"/>
-          </w:tcPr>
-          <w:p>
-            <w:pPr>
-              <w:rPr>
-                <w:rFonts w:hint="eastAsia" w:asciiTheme="minorHAnsi" w:hAnsiTheme="minorHAnsi" w:eastAsiaTheme="minorEastAsia" w:cstheme="minorBidi"/>
-                <w:kern w:val="2"/>
-                <w:sz w:val="28"/>
-                <w:szCs w:val="28"/>
-                <w:vertAlign w:val="baseline"/>
-                <w:lang w:val="en-US" w:eastAsia="zh-CN" w:bidi="ar-SA"/>
-              </w:rPr>
-            </w:pPr>
-            <w:r>
-              <w:rPr>
-                <w:rFonts w:hint="eastAsia"/>
-                <w:sz w:val="28"/>
-                <w:szCs w:val="28"/>
-                <w:vertAlign w:val="baseline"/>
-                <w:lang w:val="en-US" w:eastAsia="zh-CN"/>
-              </w:rPr>
-              <w:t>王栎溪</w:t>
-            </w:r>
-          </w:p>
-        </w:tc>
-        <w:tc>
-          <w:tcPr>
-            <w:tcW w:w="2362" w:type="dxa"/>
-            <w:shd w:val="clear" w:color="auto" w:fill="auto"/>
-            <w:vAlign w:val="top"/>
-          </w:tcPr>
-          <w:p>
-            <w:pPr>
-              <w:rPr>
-                <w:rFonts w:hint="eastAsia"/>
-                <w:sz w:val="28"/>
-                <w:szCs w:val="28"/>
-                <w:vertAlign w:val="baseline"/>
-                <w:lang w:val="en-US" w:eastAsia="zh-CN"/>
-              </w:rPr>
-            </w:pPr>
-            <w:r>
-              <w:rPr>
-                <w:rFonts w:hint="eastAsia"/>
-                <w:sz w:val="28"/>
-                <w:szCs w:val="28"/>
-                <w:vertAlign w:val="baseline"/>
-                <w:lang w:val="en-US" w:eastAsia="zh-CN"/>
-              </w:rPr>
-              <w:t>曾馨仪</w:t>
             </w:r>
           </w:p>
         </w:tc>
@@ -827,6 +649,35 @@
         <w:tc>
           <w:tcPr>
             <w:tcW w:w="2361" w:type="dxa"/>
+            <w:shd w:val="clear" w:color="auto" w:fill="auto"/>
+            <w:vAlign w:val="top"/>
+          </w:tcPr>
+          <w:p>
+            <w:pPr>
+              <w:rPr>
+                <w:rFonts w:hint="default" w:asciiTheme="minorHAnsi" w:hAnsiTheme="minorHAnsi" w:eastAsiaTheme="minorEastAsia" w:cstheme="minorBidi"/>
+                <w:kern w:val="2"/>
+                <w:sz w:val="28"/>
+                <w:szCs w:val="28"/>
+                <w:vertAlign w:val="baseline"/>
+                <w:lang w:val="en-US" w:eastAsia="zh-CN" w:bidi="ar-SA"/>
+              </w:rPr>
+            </w:pPr>
+            <w:r>
+              <w:rPr>
+                <w:rFonts w:hint="eastAsia"/>
+                <w:sz w:val="28"/>
+                <w:szCs w:val="28"/>
+                <w:vertAlign w:val="baseline"/>
+                <w:lang w:val="en-US" w:eastAsia="zh-CN"/>
+              </w:rPr>
+              <w:t>郭芋霏</w:t>
+            </w:r>
+          </w:p>
+        </w:tc>
+        <w:tc>
+          <w:tcPr>
+            <w:tcW w:w="2362" w:type="dxa"/>
           </w:tcPr>
           <w:p>
             <w:pPr>
@@ -846,24 +697,8 @@
                 <w:vertAlign w:val="baseline"/>
                 <w:lang w:val="en-US" w:eastAsia="zh-CN"/>
               </w:rPr>
-              <w:t>夏诗佳</w:t>
-            </w:r>
-          </w:p>
-        </w:tc>
-        <w:tc>
-          <w:tcPr>
-            <w:tcW w:w="2362" w:type="dxa"/>
-          </w:tcPr>
-          <w:p>
-            <w:pPr>
-              <w:rPr>
-                <w:rFonts w:hint="default"/>
-                <w:sz w:val="28"/>
-                <w:szCs w:val="28"/>
-                <w:vertAlign w:val="baseline"/>
-                <w:lang w:val="en-US" w:eastAsia="zh-CN"/>
-              </w:rPr>
-            </w:pPr>
+              <w:t>刘鉴心</w:t>
+            </w:r>
           </w:p>
         </w:tc>
         <w:tc>
@@ -875,7 +710,7 @@
           <w:p>
             <w:pPr>
               <w:rPr>
-                <w:rFonts w:hint="eastAsia" w:asciiTheme="minorHAnsi" w:hAnsiTheme="minorHAnsi" w:eastAsiaTheme="minorEastAsia" w:cstheme="minorBidi"/>
+                <w:rFonts w:hint="default" w:asciiTheme="minorHAnsi" w:hAnsiTheme="minorHAnsi" w:eastAsiaTheme="minorEastAsia" w:cstheme="minorBidi"/>
                 <w:kern w:val="2"/>
                 <w:sz w:val="28"/>
                 <w:szCs w:val="28"/>
@@ -883,6 +718,17 @@
                 <w:lang w:val="en-US" w:eastAsia="zh-CN" w:bidi="ar-SA"/>
               </w:rPr>
             </w:pPr>
+            <w:r>
+              <w:rPr>
+                <w:rFonts w:hint="eastAsia" w:cstheme="minorBidi"/>
+                <w:kern w:val="2"/>
+                <w:sz w:val="28"/>
+                <w:szCs w:val="28"/>
+                <w:vertAlign w:val="baseline"/>
+                <w:lang w:val="en-US" w:eastAsia="zh-CN" w:bidi="ar-SA"/>
+              </w:rPr>
+              <w:t>楼睿桐</w:t>
+            </w:r>
           </w:p>
         </w:tc>
         <w:tc>
@@ -899,6 +745,16 @@
                 <w:lang w:val="en-US" w:eastAsia="zh-CN"/>
               </w:rPr>
             </w:pPr>
+            <w:r>
+              <w:rPr>
+                <w:rFonts w:hint="eastAsia"/>
+                <w:sz w:val="28"/>
+                <w:szCs w:val="28"/>
+                <w:vertAlign w:val="baseline"/>
+                <w:lang w:val="en-US" w:eastAsia="zh-CN"/>
+              </w:rPr>
+              <w:t>周子萱</w:t>
+            </w:r>
           </w:p>
         </w:tc>
         <w:tc>
@@ -926,8 +782,160 @@
                 <w:vertAlign w:val="baseline"/>
                 <w:lang w:val="en-US" w:eastAsia="zh-CN"/>
               </w:rPr>
-              <w:t>刘鉴心</w:t>
-            </w:r>
+              <w:t>王栎溪</w:t>
+            </w:r>
+          </w:p>
+        </w:tc>
+        <w:tc>
+          <w:tcPr>
+            <w:tcW w:w="2362" w:type="dxa"/>
+            <w:shd w:val="clear" w:color="auto" w:fill="auto"/>
+            <w:vAlign w:val="top"/>
+          </w:tcPr>
+          <w:p>
+            <w:pPr>
+              <w:rPr>
+                <w:rFonts w:hint="eastAsia"/>
+                <w:sz w:val="28"/>
+                <w:szCs w:val="28"/>
+                <w:vertAlign w:val="baseline"/>
+                <w:lang w:val="en-US" w:eastAsia="zh-CN"/>
+              </w:rPr>
+            </w:pPr>
+            <w:r>
+              <w:rPr>
+                <w:rFonts w:hint="eastAsia"/>
+                <w:sz w:val="28"/>
+                <w:szCs w:val="28"/>
+                <w:vertAlign w:val="baseline"/>
+                <w:lang w:val="en-US" w:eastAsia="zh-CN"/>
+              </w:rPr>
+              <w:t>曾馨仪</w:t>
+            </w:r>
+          </w:p>
+        </w:tc>
+      </w:tr>
+      <w:tr>
+        <w:tblPrEx>
+          <w:tblBorders>
+            <w:top w:val="single" w:color="auto" w:sz="4" w:space="0"/>
+            <w:left w:val="single" w:color="auto" w:sz="4" w:space="0"/>
+            <w:bottom w:val="single" w:color="auto" w:sz="4" w:space="0"/>
+            <w:right w:val="single" w:color="auto" w:sz="4" w:space="0"/>
+            <w:insideH w:val="single" w:color="auto" w:sz="4" w:space="0"/>
+            <w:insideV w:val="single" w:color="auto" w:sz="4" w:space="0"/>
+          </w:tblBorders>
+          <w:tblCellMar>
+            <w:top w:w="0" w:type="dxa"/>
+            <w:left w:w="108" w:type="dxa"/>
+            <w:bottom w:w="0" w:type="dxa"/>
+            <w:right w:w="108" w:type="dxa"/>
+          </w:tblCellMar>
+        </w:tblPrEx>
+        <w:tc>
+          <w:tcPr>
+            <w:tcW w:w="2361" w:type="dxa"/>
+          </w:tcPr>
+          <w:p>
+            <w:pPr>
+              <w:rPr>
+                <w:rFonts w:hint="default"/>
+                <w:sz w:val="28"/>
+                <w:szCs w:val="28"/>
+                <w:vertAlign w:val="baseline"/>
+                <w:lang w:val="en-US" w:eastAsia="zh-CN"/>
+              </w:rPr>
+            </w:pPr>
+            <w:r>
+              <w:rPr>
+                <w:rFonts w:hint="eastAsia"/>
+                <w:sz w:val="28"/>
+                <w:szCs w:val="28"/>
+                <w:vertAlign w:val="baseline"/>
+                <w:lang w:val="en-US" w:eastAsia="zh-CN"/>
+              </w:rPr>
+              <w:t>夏诗佳</w:t>
+            </w:r>
+          </w:p>
+        </w:tc>
+        <w:tc>
+          <w:tcPr>
+            <w:tcW w:w="2362" w:type="dxa"/>
+          </w:tcPr>
+          <w:p>
+            <w:pPr>
+              <w:rPr>
+                <w:rFonts w:hint="default"/>
+                <w:sz w:val="28"/>
+                <w:szCs w:val="28"/>
+                <w:vertAlign w:val="baseline"/>
+                <w:lang w:val="en-US" w:eastAsia="zh-CN"/>
+              </w:rPr>
+            </w:pPr>
+          </w:p>
+        </w:tc>
+        <w:tc>
+          <w:tcPr>
+            <w:tcW w:w="2361" w:type="dxa"/>
+            <w:shd w:val="clear" w:color="auto" w:fill="auto"/>
+            <w:vAlign w:val="top"/>
+          </w:tcPr>
+          <w:p>
+            <w:pPr>
+              <w:rPr>
+                <w:rFonts w:hint="eastAsia" w:asciiTheme="minorHAnsi" w:hAnsiTheme="minorHAnsi" w:eastAsiaTheme="minorEastAsia" w:cstheme="minorBidi"/>
+                <w:kern w:val="2"/>
+                <w:sz w:val="28"/>
+                <w:szCs w:val="28"/>
+                <w:vertAlign w:val="baseline"/>
+                <w:lang w:val="en-US" w:eastAsia="zh-CN" w:bidi="ar-SA"/>
+              </w:rPr>
+            </w:pPr>
+          </w:p>
+        </w:tc>
+        <w:tc>
+          <w:tcPr>
+            <w:tcW w:w="2362" w:type="dxa"/>
+          </w:tcPr>
+          <w:p>
+            <w:pPr>
+              <w:rPr>
+                <w:rFonts w:hint="default"/>
+                <w:sz w:val="28"/>
+                <w:szCs w:val="28"/>
+                <w:vertAlign w:val="baseline"/>
+                <w:lang w:val="en-US" w:eastAsia="zh-CN"/>
+              </w:rPr>
+            </w:pPr>
+            <w:r>
+              <w:rPr>
+                <w:rFonts w:hint="eastAsia"/>
+                <w:sz w:val="28"/>
+                <w:szCs w:val="28"/>
+                <w:vertAlign w:val="baseline"/>
+                <w:lang w:val="en-US" w:eastAsia="zh-CN"/>
+              </w:rPr>
+              <w:t>陈宣嫒</w:t>
+            </w:r>
+          </w:p>
+        </w:tc>
+        <w:tc>
+          <w:tcPr>
+            <w:tcW w:w="2362" w:type="dxa"/>
+            <w:shd w:val="clear" w:color="auto" w:fill="auto"/>
+            <w:vAlign w:val="top"/>
+          </w:tcPr>
+          <w:p>
+            <w:pPr>
+              <w:rPr>
+                <w:rFonts w:hint="eastAsia" w:asciiTheme="minorHAnsi" w:hAnsiTheme="minorHAnsi" w:eastAsiaTheme="minorEastAsia" w:cstheme="minorBidi"/>
+                <w:kern w:val="2"/>
+                <w:sz w:val="28"/>
+                <w:szCs w:val="28"/>
+                <w:vertAlign w:val="baseline"/>
+                <w:lang w:val="en-US" w:eastAsia="zh-CN" w:bidi="ar-SA"/>
+              </w:rPr>
+            </w:pPr>
           </w:p>
         </w:tc>
         <w:tc>
@@ -1468,7 +1476,7 @@
     <w:lsdException w:unhideWhenUsed="0" w:uiPriority="0" w:semiHidden="0" w:name="Table Web 2"/>
     <w:lsdException w:unhideWhenUsed="0" w:uiPriority="0" w:semiHidden="0" w:name="Table Web 3"/>
     <w:lsdException w:unhideWhenUsed="0" w:uiPriority="0" w:semiHidden="0" w:name="Balloon Text"/>
-    <w:lsdException w:unhideWhenUsed="0" w:uiPriority="0" w:semiHidden="0" w:name="Table Grid"/>
+    <w:lsdException w:qFormat="1" w:unhideWhenUsed="0" w:uiPriority="0" w:semiHidden="0" w:name="Table Grid"/>
     <w:lsdException w:unhideWhenUsed="0" w:uiPriority="0" w:semiHidden="0" w:name="Table Theme"/>
     <w:lsdException w:unhideWhenUsed="0" w:uiPriority="60" w:semiHidden="0" w:name="Light Shading"/>
     <w:lsdException w:unhideWhenUsed="0" w:uiPriority="61" w:semiHidden="0" w:name="Light List"/>
@@ -1625,6 +1633,7 @@
   <w:style w:type="table" w:styleId="4">
     <w:name w:val="Table Grid"/>
     <w:basedOn w:val="3"/>
+    <w:qFormat/>
     <w:uiPriority w:val="0"/>
     <w:pPr>
       <w:widowControl w:val="0"/>

</xml_diff>